<commit_message>
Minor changes in the proposal documents
</commit_message>
<xml_diff>
--- a/Project Proposal/Proposal.docx
+++ b/Project Proposal/Proposal.docx
@@ -107,7 +107,19 @@
         <w:rPr>
           <w:lang w:val="en-US"/>
         </w:rPr>
-        <w:t>“App Name”</w:t>
+        <w:t>“</w:t>
+      </w:r>
+      <w:r>
+        <w:rPr>
+          <w:lang w:val="en-US"/>
+        </w:rPr>
+        <w:t>NUSTeats</w:t>
+      </w:r>
+      <w:r>
+        <w:rPr>
+          <w:lang w:val="en-US"/>
+        </w:rPr>
+        <w:t>”</w:t>
       </w:r>
     </w:p>
     <w:p>
@@ -214,7 +226,7 @@
         <w:rPr>
           <w:lang w:val="en-US"/>
         </w:rPr>
-        <w:t>Time Filter</w:t>
+        <w:t>Café Filter</w:t>
       </w:r>
     </w:p>
     <w:p>
@@ -232,7 +244,7 @@
         <w:rPr>
           <w:lang w:val="en-US"/>
         </w:rPr>
-        <w:t>Café Filter</w:t>
+        <w:t>Food Type Filters (Sweet, Fast Food, Desi, Snacks almost every category of food you can think of)</w:t>
       </w:r>
     </w:p>
     <w:p>
@@ -250,7 +262,7 @@
         <w:rPr>
           <w:lang w:val="en-US"/>
         </w:rPr>
-        <w:t>Food Type Filters (Sweet, Fast Food, Desi, Snacks almost every category of food you can think of)</w:t>
+        <w:t>Price Filters</w:t>
       </w:r>
     </w:p>
     <w:p>
@@ -268,24 +280,6 @@
         <w:rPr>
           <w:lang w:val="en-US"/>
         </w:rPr>
-        <w:t>Price Filters</w:t>
-      </w:r>
-    </w:p>
-    <w:p>
-      <w:pPr>
-        <w:pStyle w:val="ListParagraph"/>
-        <w:numPr>
-          <w:ilvl w:val="0"/>
-          <w:numId w:val="1"/>
-        </w:numPr>
-        <w:rPr>
-          <w:lang w:val="en-US"/>
-        </w:rPr>
-      </w:pPr>
-      <w:r>
-        <w:rPr>
-          <w:lang w:val="en-US"/>
-        </w:rPr>
         <w:t>How fast you will run out of money if you keep the current spending rate.</w:t>
       </w:r>
     </w:p>
@@ -322,7 +316,13 @@
         <w:rPr>
           <w:lang w:val="en-US"/>
         </w:rPr>
-        <w:t xml:space="preserve"> Qt</w:t>
+        <w:t xml:space="preserve"> </w:t>
+      </w:r>
+      <w:r>
+        <w:rPr>
+          <w:lang w:val="en-US"/>
+        </w:rPr>
+        <w:t>Raylib</w:t>
       </w:r>
     </w:p>
     <w:p>
@@ -368,14 +368,12 @@
         </w:rPr>
         <w:t xml:space="preserve"> </w:t>
       </w:r>
-      <w:proofErr w:type="spellStart"/>
-      <w:r>
-        <w:rPr>
-          <w:lang w:val="en-US"/>
-        </w:rPr>
-        <w:t>mySQL</w:t>
-      </w:r>
-      <w:proofErr w:type="spellEnd"/>
+      <w:r>
+        <w:rPr>
+          <w:lang w:val="en-US"/>
+        </w:rPr>
+        <w:t>mySQL(If data is too much to handle in 2D arrays)</w:t>
+      </w:r>
     </w:p>
     <w:p>
       <w:pPr>
@@ -388,34 +386,34 @@
         <w:rPr>
           <w:lang w:val="en-US"/>
         </w:rPr>
+        <w:t>-Scope:</w:t>
+      </w:r>
+    </w:p>
+    <w:p>
+      <w:pPr>
+        <w:rPr>
+          <w:lang w:val="en-US"/>
+        </w:rPr>
+      </w:pPr>
+      <w:r>
+        <w:rPr>
+          <w:lang w:val="en-US"/>
+        </w:rPr>
+        <w:t>Currently limited to NUST H-12 but same principle may be expanded to cities or even countries on a larger scale.</w:t>
+      </w:r>
+    </w:p>
+    <w:p>
+      <w:pPr>
+        <w:pStyle w:val="Heading1"/>
+        <w:rPr>
+          <w:lang w:val="en-US"/>
+        </w:rPr>
+      </w:pPr>
+      <w:r>
+        <w:rPr>
+          <w:lang w:val="en-US"/>
+        </w:rPr>
         <w:lastRenderedPageBreak/>
-        <w:t>-Scope:</w:t>
-      </w:r>
-    </w:p>
-    <w:p>
-      <w:pPr>
-        <w:rPr>
-          <w:lang w:val="en-US"/>
-        </w:rPr>
-      </w:pPr>
-      <w:r>
-        <w:rPr>
-          <w:lang w:val="en-US"/>
-        </w:rPr>
-        <w:t>Currently limited to NUST H-12 but same principle may be expanded to cities or even countries on a larger scale.</w:t>
-      </w:r>
-    </w:p>
-    <w:p>
-      <w:pPr>
-        <w:pStyle w:val="Heading1"/>
-        <w:rPr>
-          <w:lang w:val="en-US"/>
-        </w:rPr>
-      </w:pPr>
-      <w:r>
-        <w:rPr>
-          <w:lang w:val="en-US"/>
-        </w:rPr>
         <w:t xml:space="preserve">-Development Milestones: </w:t>
       </w:r>
     </w:p>

</xml_diff>